<commit_message>
Ajout du travail du 11.12
</commit_message>
<xml_diff>
--- a/Documents/R-106-hadaymon-SpaceInvaders.docx
+++ b/Documents/R-106-hadaymon-SpaceInvaders.docx
@@ -31,7 +31,7 @@
           <w:szCs w:val="22"/>
         </w:rPr>
         <w:drawing>
-          <wp:inline distT="0" distB="0" distL="0" distR="0" wp14:anchorId="1E0D4045" wp14:editId="28E014D3">
+          <wp:inline distT="0" distB="0" distL="0" distR="0" wp14:anchorId="1E0D4045" wp14:editId="09880FE4">
             <wp:extent cx="2781300" cy="2781300"/>
             <wp:effectExtent l="0" t="0" r="0" b="0"/>
             <wp:docPr id="3" name="Image 3" descr="Une image contenant capture d’écran, Graphique, pixel&#10;&#10;Description générée automatiquement"/>
@@ -1619,14 +1619,11 @@
         <w:ind w:left="0"/>
       </w:pPr>
       <w:r>
-        <w:rPr>
-          <w:noProof/>
-        </w:rPr>
         <w:drawing>
-          <wp:inline distT="0" distB="0" distL="0" distR="0" wp14:anchorId="1FA18A7D" wp14:editId="72F66613">
-            <wp:extent cx="5759450" cy="3931920"/>
+          <wp:inline distT="0" distB="0" distL="0" distR="0" wp14:anchorId="598EBE27" wp14:editId="378E2CA3">
+            <wp:extent cx="5759450" cy="3589655"/>
             <wp:effectExtent l="0" t="0" r="0" b="0"/>
-            <wp:docPr id="4" name="Image 4" descr="Une image contenant texte, capture d’écran, diagramme, ligne&#10;&#10;Description générée automatiquement"/>
+            <wp:docPr id="6" name="Image 6"/>
             <wp:cNvGraphicFramePr>
               <a:graphicFrameLocks xmlns:a="http://schemas.openxmlformats.org/drawingml/2006/main" noChangeAspect="1"/>
             </wp:cNvGraphicFramePr>
@@ -1634,17 +1631,11 @@
               <a:graphicData uri="http://schemas.openxmlformats.org/drawingml/2006/picture">
                 <pic:pic xmlns:pic="http://schemas.openxmlformats.org/drawingml/2006/picture">
                   <pic:nvPicPr>
-                    <pic:cNvPr id="4" name="Image 4" descr="Une image contenant texte, capture d’écran, diagramme, ligne&#10;&#10;Description générée automatiquement"/>
+                    <pic:cNvPr id="1" name=""/>
                     <pic:cNvPicPr/>
                   </pic:nvPicPr>
                   <pic:blipFill>
-                    <a:blip r:embed="rId12">
-                      <a:extLst>
-                        <a:ext uri="{28A0092B-C50C-407E-A947-70E740481C1C}">
-                          <a14:useLocalDpi xmlns:a14="http://schemas.microsoft.com/office/drawing/2010/main" val="0"/>
-                        </a:ext>
-                      </a:extLst>
-                    </a:blip>
+                    <a:blip r:embed="rId12"/>
                     <a:stretch>
                       <a:fillRect/>
                     </a:stretch>
@@ -1652,7 +1643,7 @@
                   <pic:spPr>
                     <a:xfrm>
                       <a:off x="0" y="0"/>
-                      <a:ext cx="5759450" cy="3931920"/>
+                      <a:ext cx="5759450" cy="3589655"/>
                     </a:xfrm>
                     <a:prstGeom prst="rect">
                       <a:avLst/>
@@ -1701,14 +1692,11 @@
         <w:ind w:left="0"/>
       </w:pPr>
       <w:r>
-        <w:rPr>
-          <w:noProof/>
-        </w:rPr>
         <w:drawing>
-          <wp:inline distT="0" distB="0" distL="0" distR="0" wp14:anchorId="48A8A579" wp14:editId="5FD2E338">
-            <wp:extent cx="5008987" cy="4317558"/>
-            <wp:effectExtent l="0" t="0" r="1270" b="6985"/>
-            <wp:docPr id="5" name="Image 5" descr="Une image contenant texte, capture d’écran, Police, nombre&#10;&#10;Description générée automatiquement"/>
+          <wp:inline distT="0" distB="0" distL="0" distR="0" wp14:anchorId="39A2B32E" wp14:editId="7380F8E2">
+            <wp:extent cx="5759450" cy="3011805"/>
+            <wp:effectExtent l="0" t="0" r="0" b="0"/>
+            <wp:docPr id="1" name="Image 1"/>
             <wp:cNvGraphicFramePr>
               <a:graphicFrameLocks xmlns:a="http://schemas.openxmlformats.org/drawingml/2006/main" noChangeAspect="1"/>
             </wp:cNvGraphicFramePr>
@@ -1716,17 +1704,11 @@
               <a:graphicData uri="http://schemas.openxmlformats.org/drawingml/2006/picture">
                 <pic:pic xmlns:pic="http://schemas.openxmlformats.org/drawingml/2006/picture">
                   <pic:nvPicPr>
-                    <pic:cNvPr id="5" name="Image 5" descr="Une image contenant texte, capture d’écran, Police, nombre&#10;&#10;Description générée automatiquement"/>
+                    <pic:cNvPr id="1" name=""/>
                     <pic:cNvPicPr/>
                   </pic:nvPicPr>
                   <pic:blipFill>
-                    <a:blip r:embed="rId13">
-                      <a:extLst>
-                        <a:ext uri="{28A0092B-C50C-407E-A947-70E740481C1C}">
-                          <a14:useLocalDpi xmlns:a14="http://schemas.microsoft.com/office/drawing/2010/main" val="0"/>
-                        </a:ext>
-                      </a:extLst>
-                    </a:blip>
+                    <a:blip r:embed="rId13"/>
                     <a:stretch>
                       <a:fillRect/>
                     </a:stretch>
@@ -1734,7 +1716,7 @@
                   <pic:spPr>
                     <a:xfrm>
                       <a:off x="0" y="0"/>
-                      <a:ext cx="5033902" cy="4339034"/>
+                      <a:ext cx="5759450" cy="3011805"/>
                     </a:xfrm>
                     <a:prstGeom prst="rect">
                       <a:avLst/>
@@ -1795,52 +1777,6 @@
         <w:pStyle w:val="Retraitcorpsdetexte3"/>
         <w:ind w:left="0"/>
       </w:pPr>
-      <w:r>
-        <w:rPr>
-          <w:noProof/>
-        </w:rPr>
-        <w:drawing>
-          <wp:inline distT="0" distB="0" distL="0" distR="0" wp14:anchorId="0E3CCDE3" wp14:editId="423AB532">
-            <wp:extent cx="5759450" cy="1904365"/>
-            <wp:effectExtent l="0" t="0" r="0" b="635"/>
-            <wp:docPr id="1" name="Image 1" descr="Une image contenant texte, capture d’écran, Police&#10;&#10;Description générée automatiquement"/>
-            <wp:cNvGraphicFramePr>
-              <a:graphicFrameLocks xmlns:a="http://schemas.openxmlformats.org/drawingml/2006/main" noChangeAspect="1"/>
-            </wp:cNvGraphicFramePr>
-            <a:graphic xmlns:a="http://schemas.openxmlformats.org/drawingml/2006/main">
-              <a:graphicData uri="http://schemas.openxmlformats.org/drawingml/2006/picture">
-                <pic:pic xmlns:pic="http://schemas.openxmlformats.org/drawingml/2006/picture">
-                  <pic:nvPicPr>
-                    <pic:cNvPr id="1" name="Image 1" descr="Une image contenant texte, capture d’écran, Police&#10;&#10;Description générée automatiquement"/>
-                    <pic:cNvPicPr/>
-                  </pic:nvPicPr>
-                  <pic:blipFill>
-                    <a:blip r:embed="rId14">
-                      <a:extLst>
-                        <a:ext uri="{28A0092B-C50C-407E-A947-70E740481C1C}">
-                          <a14:useLocalDpi xmlns:a14="http://schemas.microsoft.com/office/drawing/2010/main" val="0"/>
-                        </a:ext>
-                      </a:extLst>
-                    </a:blip>
-                    <a:stretch>
-                      <a:fillRect/>
-                    </a:stretch>
-                  </pic:blipFill>
-                  <pic:spPr>
-                    <a:xfrm>
-                      <a:off x="0" y="0"/>
-                      <a:ext cx="5759450" cy="1904365"/>
-                    </a:xfrm>
-                    <a:prstGeom prst="rect">
-                      <a:avLst/>
-                    </a:prstGeom>
-                  </pic:spPr>
-                </pic:pic>
-              </a:graphicData>
-            </a:graphic>
-          </wp:inline>
-        </w:drawing>
-      </w:r>
     </w:p>
     <w:p>
       <w:pPr>
@@ -1872,15 +1808,7 @@
       </w:r>
       <w:proofErr w:type="spellEnd"/>
       <w:r>
-        <w:t xml:space="preserve"> ». Pour les nombres de points, comme il n’y avait pas de point normal comme type, l’utilisation du type « Airport Elévation » a été utile car cela génère des nombres très différents et varié allant de </w:t>
-      </w:r>
-      <w:proofErr w:type="spellStart"/>
-      <w:r>
-        <w:t>Null</w:t>
-      </w:r>
-      <w:proofErr w:type="spellEnd"/>
-      <w:r>
-        <w:t xml:space="preserve"> à 6500. </w:t>
+        <w:t xml:space="preserve"> ». </w:t>
       </w:r>
     </w:p>
     <w:p>
@@ -1987,8 +1915,8 @@
       </w:pPr>
     </w:p>
     <w:sectPr>
-      <w:headerReference w:type="default" r:id="rId15"/>
-      <w:footerReference w:type="default" r:id="rId16"/>
+      <w:headerReference w:type="default" r:id="rId14"/>
+      <w:footerReference w:type="default" r:id="rId15"/>
       <w:pgSz w:w="11906" w:h="16838" w:code="9"/>
       <w:pgMar w:top="1418" w:right="1418" w:bottom="1418" w:left="1418" w:header="709" w:footer="709" w:gutter="0"/>
       <w:cols w:space="708"/>
@@ -2470,7 +2398,7 @@
               <w:noProof/>
               <w:szCs w:val="16"/>
             </w:rPr>
-            <w:t>20.11.2024 16:00</w:t>
+            <w:t>20.11.2024 16:25</w:t>
           </w:r>
           <w:r>
             <w:rPr>
@@ -2682,7 +2610,7 @@
         <v:path o:extrusionok="f" gradientshapeok="t" o:connecttype="rect"/>
         <o:lock v:ext="edit" aspectratio="t"/>
       </v:shapetype>
-      <v:shape id="_x0000_i1034" type="#_x0000_t75" style="width:11.25pt;height:11.25pt" o:bullet="t">
+      <v:shape id="_x0000_i1030" type="#_x0000_t75" style="width:11.25pt;height:11.25pt" o:bullet="t">
         <v:imagedata r:id="rId1" o:title="BD10263_"/>
       </v:shape>
     </w:pict>
@@ -5141,30 +5069,6 @@
 </file>
 
 <file path=customXml/item1.xml><?xml version="1.0" encoding="utf-8"?>
-<?mso-contentType ?>
-<FormTemplates xmlns="http://schemas.microsoft.com/sharepoint/v3/contenttype/forms">
-  <Display>DocumentLibraryForm</Display>
-  <Edit>DocumentLibraryForm</Edit>
-  <New>DocumentLibraryForm</New>
-</FormTemplates>
-</file>
-
-<file path=customXml/item2.xml><?xml version="1.0" encoding="utf-8"?>
-<b:Sources xmlns:b="http://schemas.openxmlformats.org/officeDocument/2006/bibliography" xmlns="http://schemas.openxmlformats.org/officeDocument/2006/bibliography" SelectedStyle="\APA.XSL" StyleName="APA"/>
-</file>
-
-<file path=customXml/item3.xml><?xml version="1.0" encoding="utf-8"?>
-<p:properties xmlns:p="http://schemas.microsoft.com/office/2006/metadata/properties" xmlns:xsi="http://www.w3.org/2001/XMLSchema-instance" xmlns:pc="http://schemas.microsoft.com/office/infopath/2007/PartnerControls">
-  <documentManagement>
-    <lcf76f155ced4ddcb4097134ff3c332f xmlns="a1b10758-7132-46a4-a2fe-7a2cf46f51f4">
-      <Terms xmlns="http://schemas.microsoft.com/office/infopath/2007/PartnerControls"/>
-    </lcf76f155ced4ddcb4097134ff3c332f>
-    <TaxCatchAll xmlns="f7d9f5a6-831d-4621-8c77-cbcaf993e406" xsi:nil="true"/>
-  </documentManagement>
-</p:properties>
-</file>
-
-<file path=customXml/item4.xml><?xml version="1.0" encoding="utf-8"?>
 <ct:contentTypeSchema xmlns:ct="http://schemas.microsoft.com/office/2006/metadata/contentType" xmlns:ma="http://schemas.microsoft.com/office/2006/metadata/properties/metaAttributes" ct:_="" ma:_="" ma:contentTypeName="Document" ma:contentTypeID="0x0101005A5B8F5EAAC22C48A11F5D9A60E6F21D" ma:contentTypeVersion="16" ma:contentTypeDescription="Crée un document." ma:contentTypeScope="" ma:versionID="f2b963976306cc54294b7f4545a3c6c4">
   <xsd:schema xmlns:xsd="http://www.w3.org/2001/XMLSchema" xmlns:xs="http://www.w3.org/2001/XMLSchema" xmlns:p="http://schemas.microsoft.com/office/2006/metadata/properties" xmlns:ns2="a1b10758-7132-46a4-a2fe-7a2cf46f51f4" xmlns:ns3="f7d9f5a6-831d-4621-8c77-cbcaf993e406" targetNamespace="http://schemas.microsoft.com/office/2006/metadata/properties" ma:root="true" ma:fieldsID="e5e135fa2fc1295e1586ddcd9c1a8904" ns2:_="" ns3:_="">
     <xsd:import namespace="a1b10758-7132-46a4-a2fe-7a2cf46f51f4"/>
@@ -5407,34 +5311,31 @@
 </ct:contentTypeSchema>
 </file>
 
-<file path=customXml/itemProps1.xml><?xml version="1.0" encoding="utf-8"?>
-<ds:datastoreItem xmlns:ds="http://schemas.openxmlformats.org/officeDocument/2006/customXml" ds:itemID="{6C3F7A66-EDE3-46FD-83EB-3C265E5D2669}">
-  <ds:schemaRefs>
-    <ds:schemaRef ds:uri="http://schemas.microsoft.com/sharepoint/v3/contenttype/forms"/>
-  </ds:schemaRefs>
-</ds:datastoreItem>
+<file path=customXml/item2.xml><?xml version="1.0" encoding="utf-8"?>
+<p:properties xmlns:p="http://schemas.microsoft.com/office/2006/metadata/properties" xmlns:xsi="http://www.w3.org/2001/XMLSchema-instance" xmlns:pc="http://schemas.microsoft.com/office/infopath/2007/PartnerControls">
+  <documentManagement>
+    <lcf76f155ced4ddcb4097134ff3c332f xmlns="a1b10758-7132-46a4-a2fe-7a2cf46f51f4">
+      <Terms xmlns="http://schemas.microsoft.com/office/infopath/2007/PartnerControls"/>
+    </lcf76f155ced4ddcb4097134ff3c332f>
+    <TaxCatchAll xmlns="f7d9f5a6-831d-4621-8c77-cbcaf993e406" xsi:nil="true"/>
+  </documentManagement>
+</p:properties>
 </file>
 
-<file path=customXml/itemProps2.xml><?xml version="1.0" encoding="utf-8"?>
-<ds:datastoreItem xmlns:ds="http://schemas.openxmlformats.org/officeDocument/2006/customXml" ds:itemID="{C8C35155-3E6A-4058-B6E4-303717845E3B}">
-  <ds:schemaRefs>
-    <ds:schemaRef ds:uri="http://schemas.openxmlformats.org/officeDocument/2006/bibliography"/>
-  </ds:schemaRefs>
-</ds:datastoreItem>
+<file path=customXml/item3.xml><?xml version="1.0" encoding="utf-8"?>
+<b:Sources xmlns:b="http://schemas.openxmlformats.org/officeDocument/2006/bibliography" xmlns="http://schemas.openxmlformats.org/officeDocument/2006/bibliography" SelectedStyle="\APA.XSL" StyleName="APA"/>
 </file>
 
-<file path=customXml/itemProps3.xml><?xml version="1.0" encoding="utf-8"?>
-<ds:datastoreItem xmlns:ds="http://schemas.openxmlformats.org/officeDocument/2006/customXml" ds:itemID="{2319CDB8-A2CD-412D-8359-13E6B4DF1FF4}">
-  <ds:schemaRefs>
-    <ds:schemaRef ds:uri="http://schemas.microsoft.com/office/2006/metadata/properties"/>
-    <ds:schemaRef ds:uri="http://schemas.microsoft.com/office/infopath/2007/PartnerControls"/>
-    <ds:schemaRef ds:uri="a1b10758-7132-46a4-a2fe-7a2cf46f51f4"/>
-    <ds:schemaRef ds:uri="f7d9f5a6-831d-4621-8c77-cbcaf993e406"/>
-  </ds:schemaRefs>
-</ds:datastoreItem>
+<file path=customXml/item4.xml><?xml version="1.0" encoding="utf-8"?>
+<?mso-contentType ?>
+<FormTemplates xmlns="http://schemas.microsoft.com/sharepoint/v3/contenttype/forms">
+  <Display>DocumentLibraryForm</Display>
+  <Edit>DocumentLibraryForm</Edit>
+  <New>DocumentLibraryForm</New>
+</FormTemplates>
 </file>
 
-<file path=customXml/itemProps4.xml><?xml version="1.0" encoding="utf-8"?>
+<file path=customXml/itemProps1.xml><?xml version="1.0" encoding="utf-8"?>
 <ds:datastoreItem xmlns:ds="http://schemas.openxmlformats.org/officeDocument/2006/customXml" ds:itemID="{41546E4A-837A-4BEF-A4B8-FFD4EAB4E855}">
   <ds:schemaRefs>
     <ds:schemaRef ds:uri="http://schemas.microsoft.com/office/2006/metadata/contentType"/>
@@ -5451,4 +5352,31 @@
     <ds:schemaRef ds:uri="http://schemas.microsoft.com/internal/obd"/>
   </ds:schemaRefs>
 </ds:datastoreItem>
+</file>
+
+<file path=customXml/itemProps2.xml><?xml version="1.0" encoding="utf-8"?>
+<ds:datastoreItem xmlns:ds="http://schemas.openxmlformats.org/officeDocument/2006/customXml" ds:itemID="{2319CDB8-A2CD-412D-8359-13E6B4DF1FF4}">
+  <ds:schemaRefs>
+    <ds:schemaRef ds:uri="http://schemas.microsoft.com/office/2006/metadata/properties"/>
+    <ds:schemaRef ds:uri="http://schemas.microsoft.com/office/infopath/2007/PartnerControls"/>
+    <ds:schemaRef ds:uri="a1b10758-7132-46a4-a2fe-7a2cf46f51f4"/>
+    <ds:schemaRef ds:uri="f7d9f5a6-831d-4621-8c77-cbcaf993e406"/>
+  </ds:schemaRefs>
+</ds:datastoreItem>
+</file>
+
+<file path=customXml/itemProps3.xml><?xml version="1.0" encoding="utf-8"?>
+<ds:datastoreItem xmlns:ds="http://schemas.openxmlformats.org/officeDocument/2006/customXml" ds:itemID="{C8C35155-3E6A-4058-B6E4-303717845E3B}">
+  <ds:schemaRefs>
+    <ds:schemaRef ds:uri="http://schemas.openxmlformats.org/officeDocument/2006/bibliography"/>
+  </ds:schemaRefs>
+</ds:datastoreItem>
+</file>
+
+<file path=customXml/itemProps4.xml><?xml version="1.0" encoding="utf-8"?>
+<ds:datastoreItem xmlns:ds="http://schemas.openxmlformats.org/officeDocument/2006/customXml" ds:itemID="{6C3F7A66-EDE3-46FD-83EB-3C265E5D2669}">
+  <ds:schemaRefs>
+    <ds:schemaRef ds:uri="http://schemas.microsoft.com/sharepoint/v3/contenttype/forms"/>
+  </ds:schemaRefs>
+</ds:datastoreItem>
 </file>
</xml_diff>